<commit_message>
Working on #1, Prepped v3 for merge
- Storing column names as an rds list instead of a csv file. It is easier to updated, if needed.
- Cleaned up some other typos and inconsistencies.
</commit_message>
<xml_diff>
--- a/docs/codebooks/L2C_V2 Codebook.docx
+++ b/docs/codebooks/L2C_V2 Codebook.docx
@@ -7,13 +7,7 @@
         <w:pStyle w:val="sectionname"/>
       </w:pPr>
       <w:r>
-        <w:t>Sect-0.</w:t>
-      </w:r>
-      <w:r>
-        <w:t xml:space="preserve"> </w:t>
-      </w:r>
-      <w:r>
-        <w:t xml:space="preserve">*****Admin***** </w:t>
+        <w:t xml:space="preserve">Sect-0. *****Admin***** </w:t>
       </w:r>
     </w:p>
     <w:p>
@@ -6054,11 +6048,9 @@
         <w:tab/>
         <w:t xml:space="preserve">*****Personality Beliefs </w:t>
       </w:r>
-      <w:proofErr w:type="spellStart"/>
-      <w:r>
-        <w:t>Questionaire</w:t>
-      </w:r>
-      <w:proofErr w:type="spellEnd"/>
+      <w:r>
+        <w:t>Questionnaire</w:t>
+      </w:r>
       <w:r>
         <w:t>-Short Form- Antisocial Beliefs*****</w:t>
       </w:r>
@@ -33799,6 +33791,7 @@
   <w:style w:type="character" w:default="1" w:styleId="DefaultParagraphFont">
     <w:name w:val="Default Paragraph Font"/>
     <w:uiPriority w:val="1"/>
+    <w:semiHidden/>
     <w:unhideWhenUsed/>
   </w:style>
   <w:style w:type="table" w:default="1" w:styleId="TableNormal">

</xml_diff>